<commit_message>
revised overview with Katie's feedback
</commit_message>
<xml_diff>
--- a/stata/udacity-exploratory-analysis/research-program-overview-spring-2018.docx
+++ b/stata/udacity-exploratory-analysis/research-program-overview-spring-2018.docx
@@ -56,24 +56,27 @@
         <w:t>summarizes</w:t>
       </w:r>
       <w:r>
-        <w:t xml:space="preserve"> research completed this semester and next steps planned for completion of dissertation work and for publication of academic paper</w:t>
-      </w:r>
-      <w:r>
-        <w:t>(</w:t>
-      </w:r>
-      <w:r>
-        <w:t>s</w:t>
-      </w:r>
-      <w:r>
-        <w:t>)</w:t>
+        <w:t xml:space="preserve"> research completed this semester and next steps planned for completion of dissertation work and for </w:t>
+      </w:r>
+      <w:r>
+        <w:t>journal publication</w:t>
       </w:r>
       <w:r>
         <w:t>.</w:t>
       </w:r>
-    </w:p>
-    <w:p>
-      <w:r>
-        <w:t xml:space="preserve">Research is organized into a collection of projects. Each project </w:t>
+      <w:r>
+        <w:t xml:space="preserve"> </w:t>
+      </w:r>
+    </w:p>
+    <w:p>
+      <w:r>
+        <w:t xml:space="preserve">The research reviewed </w:t>
+      </w:r>
+      <w:r>
+        <w:t xml:space="preserve">for this program </w:t>
+      </w:r>
+      <w:r>
+        <w:t xml:space="preserve">is organized into a collection of projects. Each project </w:t>
       </w:r>
       <w:r>
         <w:t>is composed of</w:t>
@@ -91,7 +94,34 @@
         <w:t xml:space="preserve"> </w:t>
       </w:r>
       <w:r>
-        <w:t>Plain-language analysis is conventionally presented in a 2-pager format. Each 2-pager is composed of 3 sections describing what was done, why it was done, and what was found. 3-pagers are sometimes created to include additional notes for inclusion in a final paper and to include a section on recommended future work</w:t>
+        <w:t>Plain-language analysis is presented in a 2-page</w:t>
+      </w:r>
+      <w:r>
+        <w:t>r</w:t>
+      </w:r>
+      <w:r>
+        <w:t xml:space="preserve"> format. 2-pager</w:t>
+      </w:r>
+      <w:r>
+        <w:t xml:space="preserve">s </w:t>
+      </w:r>
+      <w:r>
+        <w:t>describ</w:t>
+      </w:r>
+      <w:r>
+        <w:t>e</w:t>
+      </w:r>
+      <w:r>
+        <w:t xml:space="preserve"> what was done, why it was done, and what was found. 3-pagers </w:t>
+      </w:r>
+      <w:r>
+        <w:t>contain</w:t>
+      </w:r>
+      <w:r>
+        <w:t xml:space="preserve"> planned future work and</w:t>
+      </w:r>
+      <w:r>
+        <w:t xml:space="preserve"> additional notes for a final paper</w:t>
       </w:r>
       <w:r>
         <w:t>. 4-pagers are working academic papers.</w:t>
@@ -111,19 +141,28 @@
         <w:t xml:space="preserve"> 3 sections. </w:t>
       </w:r>
       <w:r>
-        <w:t>The first section gives an overview of the paper. The conventional content of a research project is described. The conventional content</w:t>
-      </w:r>
-      <w:r>
-        <w:t>s</w:t>
-      </w:r>
-      <w:r>
-        <w:t xml:space="preserve"> of 2, 3, and 4-pager artifacts </w:t>
-      </w:r>
-      <w:r>
-        <w:t>are</w:t>
-      </w:r>
-      <w:r>
-        <w:t xml:space="preserve"> also described. Section 2 lists current research projects and their related </w:t>
+        <w:t xml:space="preserve">The first section </w:t>
+      </w:r>
+      <w:r>
+        <w:t>provides</w:t>
+      </w:r>
+      <w:r>
+        <w:t xml:space="preserve"> an </w:t>
+      </w:r>
+      <w:r>
+        <w:t>overview</w:t>
+      </w:r>
+      <w:r>
+        <w:t xml:space="preserve"> of the program</w:t>
+      </w:r>
+      <w:r>
+        <w:t xml:space="preserve">. </w:t>
+      </w:r>
+      <w:r>
+        <w:t>The second section</w:t>
+      </w:r>
+      <w:r>
+        <w:t xml:space="preserve"> lists current research projects and their related </w:t>
       </w:r>
       <w:r>
         <w:t>artifacts. Depende</w:t>
@@ -154,7 +193,19 @@
     </w:p>
     <w:p>
       <w:r>
-        <w:t xml:space="preserve">The current research program is focused on understanding the relationship between </w:t>
+        <w:t xml:space="preserve">Current </w:t>
+      </w:r>
+      <w:r>
+        <w:t>r</w:t>
+      </w:r>
+      <w:r>
+        <w:t xml:space="preserve">esearch </w:t>
+      </w:r>
+      <w:r>
+        <w:t>analyzes</w:t>
+      </w:r>
+      <w:r>
+        <w:t xml:space="preserve"> the relationship between </w:t>
       </w:r>
       <w:r>
         <w:t xml:space="preserve">alternative education </w:t>
@@ -181,13 +232,12 @@
         <w:t xml:space="preserve"> to substitute for traditional learning.</w:t>
       </w:r>
       <w:r>
-        <w:t xml:space="preserve"> Analysis is emphasized</w:t>
-      </w:r>
-      <w:r>
-        <w:t xml:space="preserve"> regarding online learning and the software development industry</w:t>
-      </w:r>
-      <w:r>
-        <w:t>.</w:t>
+        <w:t xml:space="preserve"> </w:t>
+      </w:r>
+    </w:p>
+    <w:p>
+      <w:r>
+        <w:t>Each numbered item in the list below is a project. The lettered items nested within the project include related artifacts and a short description.</w:t>
       </w:r>
     </w:p>
     <w:p>
@@ -247,13 +297,43 @@
         </w:numPr>
       </w:pPr>
       <w:r>
-        <w:t xml:space="preserve">This research scraped data from public profiles of an online learning platform. Profile data included </w:t>
+        <w:t xml:space="preserve">This research </w:t>
+      </w:r>
+      <w:r>
+        <w:t>involved extracting</w:t>
+      </w:r>
+      <w:r>
+        <w:t xml:space="preserve"> data</w:t>
+      </w:r>
+      <w:r>
+        <w:t xml:space="preserve"> </w:t>
+      </w:r>
+      <w:r>
+        <w:t xml:space="preserve">from public profiles </w:t>
+      </w:r>
+      <w:r>
+        <w:t>on the</w:t>
+      </w:r>
+      <w:r>
+        <w:t xml:space="preserve"> online learning platform</w:t>
+      </w:r>
+      <w:r>
+        <w:t xml:space="preserve"> Udacity</w:t>
+      </w:r>
+      <w:r>
+        <w:t xml:space="preserve">. Profile data included </w:t>
       </w:r>
       <w:r>
         <w:t>employment status</w:t>
       </w:r>
       <w:r>
-        <w:t>. The effect of online learning on employment was estimated, and the employment rate among users was</w:t>
+        <w:t xml:space="preserve">. The effect of online learning on employment was estimated, and the </w:t>
+      </w:r>
+      <w:r>
+        <w:t>user employment rate</w:t>
+      </w:r>
+      <w:r>
+        <w:t xml:space="preserve"> was</w:t>
       </w:r>
       <w:r>
         <w:t xml:space="preserve"> compared to general employment.</w:t>
@@ -271,7 +351,10 @@
         <w:t>Projects 3-</w:t>
       </w:r>
       <w:r>
-        <w:t>6 are supplementary to this study.</w:t>
+        <w:t>7</w:t>
+      </w:r>
+      <w:r>
+        <w:t xml:space="preserve"> are supplementary to this study.</w:t>
       </w:r>
     </w:p>
     <w:p>
@@ -285,6 +368,9 @@
       <w:r>
         <w:t>2-pager-udacity-scrape.docx</w:t>
       </w:r>
+      <w:r>
+        <w:t xml:space="preserve"> </w:t>
+      </w:r>
     </w:p>
     <w:p>
       <w:pPr>
@@ -300,6 +386,9 @@
       <w:r>
         <w:t>.docx</w:t>
       </w:r>
+      <w:r>
+        <w:t xml:space="preserve"> </w:t>
+      </w:r>
     </w:p>
     <w:p>
       <w:pPr>
@@ -322,7 +411,25 @@
         </w:numPr>
       </w:pPr>
       <w:r>
-        <w:t>Portfolios simultaneously operate as credentials and as outputs of productivity. GitHub portfolios were compared against Udacity learning data to see whether either theoretical relation was observed.</w:t>
+        <w:t>Portfolios simultaneously operate as credentials and as outputs of productivity. GitHub portfolios were compared against Udacity learning data to see whethe</w:t>
+      </w:r>
+      <w:r>
+        <w:t>r</w:t>
+      </w:r>
+      <w:r>
+        <w:t xml:space="preserve"> theoretical relation</w:t>
+      </w:r>
+      <w:r>
+        <w:t>s</w:t>
+      </w:r>
+      <w:r>
+        <w:t xml:space="preserve"> w</w:t>
+      </w:r>
+      <w:r>
+        <w:t>ere</w:t>
+      </w:r>
+      <w:r>
+        <w:t xml:space="preserve"> observed.</w:t>
       </w:r>
     </w:p>
     <w:p>
@@ -337,6 +444,9 @@
         <w:lastRenderedPageBreak/>
         <w:t>2-pager-udacity-github.docx</w:t>
       </w:r>
+      <w:r>
+        <w:t xml:space="preserve"> </w:t>
+      </w:r>
     </w:p>
     <w:p>
       <w:pPr>
@@ -349,6 +459,9 @@
       <w:r>
         <w:t>3-pager-udacity-github.docx</w:t>
       </w:r>
+      <w:r>
+        <w:t xml:space="preserve"> </w:t>
+      </w:r>
     </w:p>
     <w:p>
       <w:pPr>
@@ -385,8 +498,9 @@
       <w:r>
         <w:t>2-pager-udacity-linkedin.docx</w:t>
       </w:r>
-      <w:bookmarkStart w:id="0" w:name="_GoBack"/>
-      <w:bookmarkEnd w:id="0"/>
+      <w:r>
+        <w:t xml:space="preserve"> </w:t>
+      </w:r>
     </w:p>
     <w:p>
       <w:pPr>
@@ -426,6 +540,9 @@
       <w:r>
         <w:t>2-pager-udacity-kairos.docx</w:t>
       </w:r>
+      <w:r>
+        <w:t xml:space="preserve"> </w:t>
+      </w:r>
     </w:p>
     <w:p>
       <w:pPr>
@@ -468,6 +585,9 @@
       <w:r>
         <w:t>2-pager-udacity-classifiers-linkedin.docx</w:t>
       </w:r>
+      <w:r>
+        <w:t xml:space="preserve"> </w:t>
+      </w:r>
     </w:p>
     <w:p>
       <w:pPr>
@@ -522,6 +642,9 @@
       <w:r>
         <w:t>2-pager-udacity-classifiers-survey.docx</w:t>
       </w:r>
+      <w:r>
+        <w:t xml:space="preserve"> </w:t>
+      </w:r>
     </w:p>
     <w:p>
       <w:pPr>
@@ -533,6 +656,9 @@
       </w:pPr>
       <w:r>
         <w:t>3-pager-udacity-classifiers.docx</w:t>
+      </w:r>
+      <w:r>
+        <w:t xml:space="preserve"> </w:t>
       </w:r>
     </w:p>
     <w:p>
@@ -547,6 +673,8 @@
         </w:rPr>
         <w:t>III. Next Steps</w:t>
       </w:r>
+      <w:bookmarkStart w:id="0" w:name="_GoBack"/>
+      <w:bookmarkEnd w:id="0"/>
     </w:p>
     <w:p>
       <w:pPr>
@@ -578,7 +706,31 @@
         </w:numPr>
       </w:pPr>
       <w:r>
-        <w:t>Classifier variance analysis which discovers the size of variance created by submitting different versions of a name to a classifier. For example, first-name-only, with or without initials, and with or without capitalization. This can be included under 2, 6, or 7.</w:t>
+        <w:t xml:space="preserve">Classifier variance analysis </w:t>
+      </w:r>
+      <w:r>
+        <w:t>on</w:t>
+      </w:r>
+      <w:r>
+        <w:t xml:space="preserve"> variance</w:t>
+      </w:r>
+      <w:r>
+        <w:t>s</w:t>
+      </w:r>
+      <w:r>
+        <w:t xml:space="preserve"> created by </w:t>
+      </w:r>
+      <w:r>
+        <w:t>using</w:t>
+      </w:r>
+      <w:r>
+        <w:t xml:space="preserve"> different versions of a name. For example, first-name-only, with or without initials, and with or without capitalization. This </w:t>
+      </w:r>
+      <w:r>
+        <w:t>work can be combined with projects 6 and 7 to form a standalone paper</w:t>
+      </w:r>
+      <w:r>
+        <w:t>.</w:t>
       </w:r>
     </w:p>
     <w:p>
@@ -659,15 +811,7 @@
         </w:numPr>
       </w:pPr>
       <w:r>
-        <w:t xml:space="preserve">Tabarrok or Cowen, because they may provide access to </w:t>
-      </w:r>
-      <w:proofErr w:type="spellStart"/>
-      <w:r>
-        <w:t>MRUniversity</w:t>
-      </w:r>
-      <w:proofErr w:type="spellEnd"/>
-      <w:r>
-        <w:t>, an online education platform.</w:t>
+        <w:t>Tabarrok or Cowen, because they may provide access to MRUniversity, an online education platform.</w:t>
       </w:r>
     </w:p>
     <w:p>
@@ -678,13 +822,8 @@
           <w:numId w:val="2"/>
         </w:numPr>
       </w:pPr>
-      <w:proofErr w:type="spellStart"/>
-      <w:r>
-        <w:t>Storr</w:t>
-      </w:r>
-      <w:proofErr w:type="spellEnd"/>
-      <w:r>
-        <w:t xml:space="preserve">, because he oversaw a directed reading on </w:t>
+      <w:r>
+        <w:t xml:space="preserve">Storr, because he oversaw a directed reading on </w:t>
       </w:r>
       <w:r>
         <w:t>Political Economy of Education Policy</w:t>
@@ -696,15 +835,7 @@
         <w:t xml:space="preserve"> to me</w:t>
       </w:r>
       <w:r>
-        <w:t xml:space="preserve"> by David </w:t>
-      </w:r>
-      <w:proofErr w:type="spellStart"/>
-      <w:r>
-        <w:t>Schmidtz</w:t>
-      </w:r>
-      <w:proofErr w:type="spellEnd"/>
-      <w:r>
-        <w:t>.</w:t>
+        <w:t xml:space="preserve"> by David Schmidtz.</w:t>
       </w:r>
     </w:p>
     <w:p>
@@ -1485,6 +1616,104 @@
       <w:shd w:val="clear" w:color="auto" w:fill="E6E6E6"/>
     </w:rPr>
   </w:style>
+  <w:style w:type="character" w:styleId="CommentReference">
+    <w:name w:val="annotation reference"/>
+    <w:basedOn w:val="DefaultParagraphFont"/>
+    <w:uiPriority w:val="99"/>
+    <w:semiHidden/>
+    <w:unhideWhenUsed/>
+    <w:rsid w:val="00801ACA"/>
+    <w:rPr>
+      <w:sz w:val="16"/>
+      <w:szCs w:val="16"/>
+    </w:rPr>
+  </w:style>
+  <w:style w:type="paragraph" w:styleId="CommentText">
+    <w:name w:val="annotation text"/>
+    <w:basedOn w:val="Normal"/>
+    <w:link w:val="CommentTextChar"/>
+    <w:uiPriority w:val="99"/>
+    <w:semiHidden/>
+    <w:unhideWhenUsed/>
+    <w:rsid w:val="00801ACA"/>
+    <w:pPr>
+      <w:spacing w:line="240" w:lineRule="auto"/>
+    </w:pPr>
+    <w:rPr>
+      <w:sz w:val="20"/>
+      <w:szCs w:val="20"/>
+    </w:rPr>
+  </w:style>
+  <w:style w:type="character" w:customStyle="1" w:styleId="CommentTextChar">
+    <w:name w:val="Comment Text Char"/>
+    <w:basedOn w:val="DefaultParagraphFont"/>
+    <w:link w:val="CommentText"/>
+    <w:uiPriority w:val="99"/>
+    <w:semiHidden/>
+    <w:rsid w:val="00801ACA"/>
+    <w:rPr>
+      <w:sz w:val="20"/>
+      <w:szCs w:val="20"/>
+    </w:rPr>
+  </w:style>
+  <w:style w:type="paragraph" w:styleId="CommentSubject">
+    <w:name w:val="annotation subject"/>
+    <w:basedOn w:val="CommentText"/>
+    <w:next w:val="CommentText"/>
+    <w:link w:val="CommentSubjectChar"/>
+    <w:uiPriority w:val="99"/>
+    <w:semiHidden/>
+    <w:unhideWhenUsed/>
+    <w:rsid w:val="00801ACA"/>
+    <w:rPr>
+      <w:b/>
+      <w:bCs/>
+    </w:rPr>
+  </w:style>
+  <w:style w:type="character" w:customStyle="1" w:styleId="CommentSubjectChar">
+    <w:name w:val="Comment Subject Char"/>
+    <w:basedOn w:val="CommentTextChar"/>
+    <w:link w:val="CommentSubject"/>
+    <w:uiPriority w:val="99"/>
+    <w:semiHidden/>
+    <w:rsid w:val="00801ACA"/>
+    <w:rPr>
+      <w:b/>
+      <w:bCs/>
+      <w:sz w:val="20"/>
+      <w:szCs w:val="20"/>
+    </w:rPr>
+  </w:style>
+  <w:style w:type="paragraph" w:styleId="BalloonText">
+    <w:name w:val="Balloon Text"/>
+    <w:basedOn w:val="Normal"/>
+    <w:link w:val="BalloonTextChar"/>
+    <w:uiPriority w:val="99"/>
+    <w:semiHidden/>
+    <w:unhideWhenUsed/>
+    <w:rsid w:val="00801ACA"/>
+    <w:pPr>
+      <w:spacing w:after="0" w:line="240" w:lineRule="auto"/>
+    </w:pPr>
+    <w:rPr>
+      <w:rFonts w:ascii="Segoe UI" w:hAnsi="Segoe UI" w:cs="Segoe UI"/>
+      <w:sz w:val="18"/>
+      <w:szCs w:val="18"/>
+    </w:rPr>
+  </w:style>
+  <w:style w:type="character" w:customStyle="1" w:styleId="BalloonTextChar">
+    <w:name w:val="Balloon Text Char"/>
+    <w:basedOn w:val="DefaultParagraphFont"/>
+    <w:link w:val="BalloonText"/>
+    <w:uiPriority w:val="99"/>
+    <w:semiHidden/>
+    <w:rsid w:val="00801ACA"/>
+    <w:rPr>
+      <w:rFonts w:ascii="Segoe UI" w:hAnsi="Segoe UI" w:cs="Segoe UI"/>
+      <w:sz w:val="18"/>
+      <w:szCs w:val="18"/>
+    </w:rPr>
+  </w:style>
 </w:styles>
 </file>
 
@@ -1788,7 +2017,7 @@
 </file>
 
 <file path=customXml/itemProps1.xml><?xml version="1.0" encoding="utf-8"?>
-<ds:datastoreItem xmlns:ds="http://schemas.openxmlformats.org/officeDocument/2006/customXml" ds:itemID="{A256A69A-B933-41CF-A744-C128E22C81DC}">
+<ds:datastoreItem xmlns:ds="http://schemas.openxmlformats.org/officeDocument/2006/customXml" ds:itemID="{C95D5B06-C8E9-4034-92FB-8BA1490295DA}">
   <ds:schemaRefs>
     <ds:schemaRef ds:uri="http://schemas.openxmlformats.org/officeDocument/2006/bibliography"/>
   </ds:schemaRefs>

</xml_diff>